<commit_message>
++ admin + fixed document ++ add some new images
</commit_message>
<xml_diff>
--- a/document/Preview 1 (group 3).docx
+++ b/document/Preview 1 (group 3).docx
@@ -32,8 +32,8 @@
         <w:tblLook w:val="00A0"/>
       </w:tblPr>
       <w:tblGrid>
-        <w:gridCol w:w="7267"/>
-        <w:gridCol w:w="1874"/>
+        <w:gridCol w:w="7363"/>
+        <w:gridCol w:w="1891"/>
       </w:tblGrid>
       <w:tr>
         <w:tc>
@@ -218,7 +218,7 @@
             <v:path o:extrusionok="f" gradientshapeok="t" o:connecttype="rect"/>
             <o:lock v:ext="edit" aspectratio="t"/>
           </v:shapetype>
-          <v:shape id="Picture 1" o:spid="_x0000_i1025" type="#_x0000_t75" alt="https://lh6.googleusercontent.com/ezd7kjkyyuSlPGV1IBPOeMmeoAH6YZVDQ1vs26Gidz5ILzLhUxsF-5RSxnwJwUocMu2G-ffavw-YKeaNoGJeIZ0j0KVAwEQmYGLGYKSGFxAfFfWVcw" style="width:180pt;height:70.5pt;visibility:visible">
+          <v:shape id="Picture 1" o:spid="_x0000_i1027" type="#_x0000_t75" alt="https://lh6.googleusercontent.com/ezd7kjkyyuSlPGV1IBPOeMmeoAH6YZVDQ1vs26Gidz5ILzLhUxsF-5RSxnwJwUocMu2G-ffavw-YKeaNoGJeIZ0j0KVAwEQmYGLGYKSGFxAfFfWVcw" style="width:179.55pt;height:70.15pt;visibility:visible">
             <v:imagedata r:id="rId5" o:title=""/>
           </v:shape>
         </w:pict>
@@ -1041,6 +1041,7 @@
           <w:szCs w:val="24"/>
           <w:lang w:eastAsia="vi-VN"/>
         </w:rPr>
+        <w:lastRenderedPageBreak/>
         <w:t>1.</w:t>
       </w:r>
       <w:r>
@@ -3842,6 +3843,7 @@
           <w:szCs w:val="24"/>
           <w:lang w:val="en-US" w:eastAsia="vi-VN"/>
         </w:rPr>
+        <w:lastRenderedPageBreak/>
         <w:t>2.2.9.        Duyệt Comment về Clip trước khi cho hiển thị</w:t>
       </w:r>
       <w:r>
@@ -5337,7 +5339,7 @@
           <w:lang w:eastAsia="vi-VN"/>
         </w:rPr>
         <w:pict>
-          <v:rect id="_x0000_i1026" style="width:0;height:1.5pt" o:hralign="center" o:hrstd="t" o:hr="t" fillcolor="#a0a0a0" stroked="f"/>
+          <v:rect id="_x0000_i1028" style="width:0;height:1.5pt" o:hralign="center" o:hrstd="t" o:hr="t" fillcolor="#a0a0a0" stroked="f"/>
         </w:pict>
       </w:r>
     </w:p>
@@ -5492,7 +5494,18 @@
           <w:sz w:val="26"/>
           <w:szCs w:val="26"/>
         </w:rPr>
-        <w:t>Nhu cầu xem phim trực tuyến được xem là hệ quả của tốc độ phát triển vũ bão của những thiết bị giải trí số. Joe Flint, phóng viên tờ Los Angeles Times cho rằng, việc các hãng phim bắt tay với các trang chia sẻ trực tuyến sẽ có hiệu quả trong thời gian đầu. Trong khi những trang web này người dùng cần nội dung thì Hollywood có nội dung và cần tiền. Về lâu dài, các hãng phim sẽ phải tiếc nuối nếu không xây dựng cơ sở kinh doanh để vừa là nhà sản xuất, vừa làm nhà phân phối. Tuy nhiên, dù nghĩ ra ý tưởng nhưng việc liên kết các hãng phim ngồi lại để tạo ra một không gian chia sẻ riêng không phải là điều đơn giản. Những trang web chia sẻ đã làm điều này tốt hơn những sự liên kết lẻ tẻ của các hãng phim.</w:t>
+        <w:t xml:space="preserve">Nhu cầu xem phim trực tuyến được xem là hệ quả của tốc độ phát triển vũ bão của những thiết bị giải trí số. Joe Flint, phóng viên tờ Los Angeles Times cho rằng, việc các hãng phim bắt tay với các trang chia sẻ trực tuyến sẽ có hiệu quả trong thời gian đầu. Trong khi những trang web này người dùng cần nội dung thì Hollywood có nội dung và cần tiền. Về lâu dài, các hãng phim sẽ phải tiếc nuối nếu không xây dựng cơ sở kinh doanh để vừa là nhà sản xuất, vừa làm nhà </w:t>
+      </w:r>
+      <w:r>
+        <w:rPr>
+          <w:rFonts w:ascii="Times New Roman" w:hAnsi="Times New Roman" w:cs="Times New Roman"/>
+          <w:b/>
+          <w:bCs/>
+          <w:sz w:val="26"/>
+          <w:szCs w:val="26"/>
+        </w:rPr>
+        <w:lastRenderedPageBreak/>
+        <w:t>phân phối. Tuy nhiên, dù nghĩ ra ý tưởng nhưng việc liên kết các hãng phim ngồi lại để tạo ra một không gian chia sẻ riêng không phải là điều đơn giản. Những trang web chia sẻ đã làm điều này tốt hơn những sự liên kết lẻ tẻ của các hãng phim.</w:t>
       </w:r>
     </w:p>
     <w:p>
@@ -6590,6 +6603,7 @@
           <w:szCs w:val="24"/>
           <w:lang w:val="en-US" w:eastAsia="vi-VN"/>
         </w:rPr>
+        <w:lastRenderedPageBreak/>
         <w:tab/>
         <w:t>Clip Report ( List, edit, approve )</w:t>
       </w:r>
@@ -7533,6 +7547,7 @@
           <w:szCs w:val="24"/>
           <w:lang w:eastAsia="vi-VN"/>
         </w:rPr>
+        <w:lastRenderedPageBreak/>
         <w:t xml:space="preserve">Nhập tên tài khoản và mật khẩu </w:t>
       </w:r>
     </w:p>
@@ -8298,6 +8313,7 @@
           <w:szCs w:val="24"/>
           <w:lang w:eastAsia="vi-VN"/>
         </w:rPr>
+        <w:lastRenderedPageBreak/>
         <w:t>Đăng  nhập vào hệ thống quản trị :</w:t>
       </w:r>
     </w:p>
@@ -8741,31 +8757,19 @@
           <w:color w:val="000000"/>
           <w:sz w:val="26"/>
           <w:szCs w:val="26"/>
-          <w:lang w:eastAsia="vi-VN"/>
-        </w:rPr>
-        <w:t>Hình ảnh</w:t>
-      </w:r>
-      <w:r>
-        <w:rPr>
-          <w:rFonts w:ascii="Times New Roman" w:hAnsi="Times New Roman" w:cs="Times New Roman"/>
-          <w:b/>
-          <w:bCs/>
+          <w:lang w:val="en-US" w:eastAsia="vi-VN"/>
+        </w:rPr>
+        <w:t>T</w:t>
+      </w:r>
+      <w:r>
+        <w:rPr>
+          <w:rFonts w:ascii="Times New Roman" w:hAnsi="Times New Roman" w:cs="Times New Roman"/>
           <w:color w:val="000000"/>
           <w:sz w:val="26"/>
           <w:szCs w:val="26"/>
           <w:lang w:eastAsia="vi-VN"/>
         </w:rPr>
-        <w:t>,</w:t>
-      </w:r>
-      <w:r>
-        <w:rPr>
-          <w:rFonts w:ascii="Times New Roman" w:hAnsi="Times New Roman" w:cs="Times New Roman"/>
-          <w:color w:val="000000"/>
-          <w:sz w:val="26"/>
-          <w:szCs w:val="26"/>
-          <w:lang w:eastAsia="vi-VN"/>
-        </w:rPr>
-        <w:t xml:space="preserve"> thông tin liên quan đến </w:t>
+        <w:t xml:space="preserve">hông tin liên quan đến </w:t>
       </w:r>
       <w:r>
         <w:rPr>
@@ -9157,6 +9161,7 @@
           <w:szCs w:val="26"/>
           <w:lang w:eastAsia="vi-VN"/>
         </w:rPr>
+        <w:lastRenderedPageBreak/>
         <w:t xml:space="preserve">Chọn </w:t>
       </w:r>
       <w:r>
@@ -10019,6 +10024,7 @@
           <w:szCs w:val="26"/>
           <w:lang w:eastAsia="vi-VN"/>
         </w:rPr>
+        <w:lastRenderedPageBreak/>
         <w:t>Thông báo kết quả thực hiện</w:t>
       </w:r>
     </w:p>
@@ -10843,6 +10849,7 @@
           <w:szCs w:val="24"/>
           <w:lang w:val="en-US" w:eastAsia="vi-VN"/>
         </w:rPr>
+        <w:lastRenderedPageBreak/>
         <w:t>Các định dạng file Clip chưa đầy đủ.</w:t>
       </w:r>
     </w:p>
@@ -11012,8 +11019,10 @@
       </w:pPr>
       <w:r>
         <w:rPr>
-          <w:noProof/>
-          <w:lang w:val="en-US"/>
+          <w:rFonts w:ascii="Times New Roman" w:hAnsi="Times New Roman" w:cs="Times New Roman"/>
+          <w:sz w:val="24"/>
+          <w:szCs w:val="24"/>
+          <w:lang w:eastAsia="vi-VN"/>
         </w:rPr>
       </w:r>
       <w:r>
@@ -11366,7 +11375,7 @@
       <w:pPr>
         <w:numPr>
           <w:ilvl w:val="0"/>
-          <w:numId w:val="101"/>
+          <w:numId w:val="100"/>
         </w:numPr>
         <w:spacing w:before="100" w:beforeAutospacing="1" w:after="100" w:afterAutospacing="1" w:line="240" w:lineRule="auto"/>
         <w:ind w:left="1080"/>
@@ -11413,8 +11422,11 @@
       </w:pPr>
       <w:r>
         <w:rPr>
-          <w:noProof/>
-          <w:lang w:val="en-US"/>
+          <w:rFonts w:ascii="Times New Roman" w:hAnsi="Times New Roman" w:cs="Times New Roman"/>
+          <w:color w:val="365F91"/>
+          <w:sz w:val="28"/>
+          <w:szCs w:val="28"/>
+          <w:lang w:eastAsia="vi-VN"/>
         </w:rPr>
       </w:r>
       <w:r>
@@ -11853,7 +11865,7 @@
       <w:pPr>
         <w:numPr>
           <w:ilvl w:val="0"/>
-          <w:numId w:val="102"/>
+          <w:numId w:val="101"/>
         </w:numPr>
         <w:spacing w:before="100" w:beforeAutospacing="1" w:after="100" w:afterAutospacing="1" w:line="240" w:lineRule="auto"/>
         <w:ind w:left="1080"/>
@@ -11875,6 +11887,7 @@
           <w:szCs w:val="28"/>
           <w:lang w:eastAsia="vi-VN"/>
         </w:rPr>
+        <w:lastRenderedPageBreak/>
         <w:t>Bảng phân công công việc Preview 1:</w:t>
       </w:r>
     </w:p>
@@ -11933,10 +11946,10 @@
       <w:tblGrid>
         <w:gridCol w:w="477"/>
         <w:gridCol w:w="931"/>
-        <w:gridCol w:w="2319"/>
-        <w:gridCol w:w="1552"/>
-        <w:gridCol w:w="1395"/>
-        <w:gridCol w:w="2362"/>
+        <w:gridCol w:w="2321"/>
+        <w:gridCol w:w="1553"/>
+        <w:gridCol w:w="1396"/>
+        <w:gridCol w:w="2366"/>
       </w:tblGrid>
       <w:tr>
         <w:tc>
@@ -13488,8 +13501,8 @@
         <w:tblLook w:val="00A0"/>
       </w:tblPr>
       <w:tblGrid>
-        <w:gridCol w:w="4433"/>
-        <w:gridCol w:w="4603"/>
+        <w:gridCol w:w="4437"/>
+        <w:gridCol w:w="4607"/>
       </w:tblGrid>
       <w:tr>
         <w:tc>
@@ -17365,119 +17378,6 @@
     </w:lvl>
   </w:abstractNum>
   <w:abstractNum w:abstractNumId="23">
-    <w:nsid w:val="23523716"/>
-    <w:multiLevelType w:val="multilevel"/>
-    <w:tmpl w:val="E65A9C70"/>
-    <w:lvl w:ilvl="0">
-      <w:start w:val="1"/>
-      <w:numFmt w:val="decimal"/>
-      <w:lvlText w:val="%1."/>
-      <w:lvlJc w:val="left"/>
-      <w:pPr>
-        <w:tabs>
-          <w:tab w:val="num" w:pos="720"/>
-        </w:tabs>
-        <w:ind w:left="720" w:hanging="360"/>
-      </w:pPr>
-    </w:lvl>
-    <w:lvl w:ilvl="1">
-      <w:start w:val="1"/>
-      <w:numFmt w:val="decimal"/>
-      <w:lvlText w:val="%2."/>
-      <w:lvlJc w:val="left"/>
-      <w:pPr>
-        <w:tabs>
-          <w:tab w:val="num" w:pos="1440"/>
-        </w:tabs>
-        <w:ind w:left="1440" w:hanging="360"/>
-      </w:pPr>
-    </w:lvl>
-    <w:lvl w:ilvl="2">
-      <w:start w:val="1"/>
-      <w:numFmt w:val="decimal"/>
-      <w:lvlText w:val="%3."/>
-      <w:lvlJc w:val="left"/>
-      <w:pPr>
-        <w:tabs>
-          <w:tab w:val="num" w:pos="2160"/>
-        </w:tabs>
-        <w:ind w:left="2160" w:hanging="360"/>
-      </w:pPr>
-    </w:lvl>
-    <w:lvl w:ilvl="3">
-      <w:start w:val="1"/>
-      <w:numFmt w:val="decimal"/>
-      <w:lvlText w:val="%4."/>
-      <w:lvlJc w:val="left"/>
-      <w:pPr>
-        <w:tabs>
-          <w:tab w:val="num" w:pos="2880"/>
-        </w:tabs>
-        <w:ind w:left="2880" w:hanging="360"/>
-      </w:pPr>
-    </w:lvl>
-    <w:lvl w:ilvl="4">
-      <w:start w:val="1"/>
-      <w:numFmt w:val="decimal"/>
-      <w:lvlText w:val="%5."/>
-      <w:lvlJc w:val="left"/>
-      <w:pPr>
-        <w:tabs>
-          <w:tab w:val="num" w:pos="3600"/>
-        </w:tabs>
-        <w:ind w:left="3600" w:hanging="360"/>
-      </w:pPr>
-    </w:lvl>
-    <w:lvl w:ilvl="5">
-      <w:start w:val="1"/>
-      <w:numFmt w:val="decimal"/>
-      <w:lvlText w:val="%6."/>
-      <w:lvlJc w:val="left"/>
-      <w:pPr>
-        <w:tabs>
-          <w:tab w:val="num" w:pos="4320"/>
-        </w:tabs>
-        <w:ind w:left="4320" w:hanging="360"/>
-      </w:pPr>
-    </w:lvl>
-    <w:lvl w:ilvl="6">
-      <w:start w:val="1"/>
-      <w:numFmt w:val="decimal"/>
-      <w:lvlText w:val="%7."/>
-      <w:lvlJc w:val="left"/>
-      <w:pPr>
-        <w:tabs>
-          <w:tab w:val="num" w:pos="5040"/>
-        </w:tabs>
-        <w:ind w:left="5040" w:hanging="360"/>
-      </w:pPr>
-    </w:lvl>
-    <w:lvl w:ilvl="7">
-      <w:start w:val="1"/>
-      <w:numFmt w:val="decimal"/>
-      <w:lvlText w:val="%8."/>
-      <w:lvlJc w:val="left"/>
-      <w:pPr>
-        <w:tabs>
-          <w:tab w:val="num" w:pos="5760"/>
-        </w:tabs>
-        <w:ind w:left="5760" w:hanging="360"/>
-      </w:pPr>
-    </w:lvl>
-    <w:lvl w:ilvl="8">
-      <w:start w:val="1"/>
-      <w:numFmt w:val="decimal"/>
-      <w:lvlText w:val="%9."/>
-      <w:lvlJc w:val="left"/>
-      <w:pPr>
-        <w:tabs>
-          <w:tab w:val="num" w:pos="6480"/>
-        </w:tabs>
-        <w:ind w:left="6480" w:hanging="360"/>
-      </w:pPr>
-    </w:lvl>
-  </w:abstractNum>
-  <w:abstractNum w:abstractNumId="24">
     <w:nsid w:val="23CF78BF"/>
     <w:multiLevelType w:val="multilevel"/>
     <w:tmpl w:val="0470B9FE"/>
@@ -17635,7 +17535,7 @@
       </w:rPr>
     </w:lvl>
   </w:abstractNum>
-  <w:abstractNum w:abstractNumId="25">
+  <w:abstractNum w:abstractNumId="24">
     <w:nsid w:val="24BC69C7"/>
     <w:multiLevelType w:val="multilevel"/>
     <w:tmpl w:val="A7B2C48A"/>
@@ -17793,7 +17693,7 @@
       </w:rPr>
     </w:lvl>
   </w:abstractNum>
-  <w:abstractNum w:abstractNumId="26">
+  <w:abstractNum w:abstractNumId="25">
     <w:nsid w:val="25EC02E0"/>
     <w:multiLevelType w:val="multilevel"/>
     <w:tmpl w:val="F050DF9A"/>
@@ -17951,7 +17851,7 @@
       </w:rPr>
     </w:lvl>
   </w:abstractNum>
-  <w:abstractNum w:abstractNumId="27">
+  <w:abstractNum w:abstractNumId="26">
     <w:nsid w:val="269C67A4"/>
     <w:multiLevelType w:val="multilevel"/>
     <w:tmpl w:val="87924DB8"/>
@@ -18109,7 +18009,7 @@
       </w:rPr>
     </w:lvl>
   </w:abstractNum>
-  <w:abstractNum w:abstractNumId="28">
+  <w:abstractNum w:abstractNumId="27">
     <w:nsid w:val="29741247"/>
     <w:multiLevelType w:val="multilevel"/>
     <w:tmpl w:val="A5F88CF8"/>
@@ -18267,7 +18167,7 @@
       </w:rPr>
     </w:lvl>
   </w:abstractNum>
-  <w:abstractNum w:abstractNumId="29">
+  <w:abstractNum w:abstractNumId="28">
     <w:nsid w:val="2A246F4A"/>
     <w:multiLevelType w:val="multilevel"/>
     <w:tmpl w:val="6BB0960E"/>
@@ -18380,7 +18280,7 @@
       </w:pPr>
     </w:lvl>
   </w:abstractNum>
-  <w:abstractNum w:abstractNumId="30">
+  <w:abstractNum w:abstractNumId="29">
     <w:nsid w:val="2AA413DC"/>
     <w:multiLevelType w:val="multilevel"/>
     <w:tmpl w:val="2E4EF670"/>
@@ -18538,7 +18438,7 @@
       </w:rPr>
     </w:lvl>
   </w:abstractNum>
-  <w:abstractNum w:abstractNumId="31">
+  <w:abstractNum w:abstractNumId="30">
     <w:nsid w:val="2B255D25"/>
     <w:multiLevelType w:val="multilevel"/>
     <w:tmpl w:val="29366F6E"/>
@@ -18651,7 +18551,7 @@
       </w:pPr>
     </w:lvl>
   </w:abstractNum>
-  <w:abstractNum w:abstractNumId="32">
+  <w:abstractNum w:abstractNumId="31">
     <w:nsid w:val="2BB27527"/>
     <w:multiLevelType w:val="multilevel"/>
     <w:tmpl w:val="4C06EF6C"/>
@@ -18809,7 +18709,7 @@
       </w:rPr>
     </w:lvl>
   </w:abstractNum>
-  <w:abstractNum w:abstractNumId="33">
+  <w:abstractNum w:abstractNumId="32">
     <w:nsid w:val="2C753823"/>
     <w:multiLevelType w:val="multilevel"/>
     <w:tmpl w:val="8F2059E2"/>
@@ -18967,7 +18867,7 @@
       </w:rPr>
     </w:lvl>
   </w:abstractNum>
-  <w:abstractNum w:abstractNumId="34">
+  <w:abstractNum w:abstractNumId="33">
     <w:nsid w:val="2EA22B10"/>
     <w:multiLevelType w:val="multilevel"/>
     <w:tmpl w:val="6BBC83D0"/>
@@ -19125,7 +19025,7 @@
       </w:rPr>
     </w:lvl>
   </w:abstractNum>
-  <w:abstractNum w:abstractNumId="35">
+  <w:abstractNum w:abstractNumId="34">
     <w:nsid w:val="2F0D4821"/>
     <w:multiLevelType w:val="multilevel"/>
     <w:tmpl w:val="AB382284"/>
@@ -19238,7 +19138,7 @@
       </w:pPr>
     </w:lvl>
   </w:abstractNum>
-  <w:abstractNum w:abstractNumId="36">
+  <w:abstractNum w:abstractNumId="35">
     <w:nsid w:val="320650D1"/>
     <w:multiLevelType w:val="multilevel"/>
     <w:tmpl w:val="5BC621C6"/>
@@ -19396,7 +19296,7 @@
       </w:rPr>
     </w:lvl>
   </w:abstractNum>
-  <w:abstractNum w:abstractNumId="37">
+  <w:abstractNum w:abstractNumId="36">
     <w:nsid w:val="339B7CB2"/>
     <w:multiLevelType w:val="multilevel"/>
     <w:tmpl w:val="17FA4E40"/>
@@ -19554,7 +19454,7 @@
       </w:rPr>
     </w:lvl>
   </w:abstractNum>
-  <w:abstractNum w:abstractNumId="38">
+  <w:abstractNum w:abstractNumId="37">
     <w:nsid w:val="346A1764"/>
     <w:multiLevelType w:val="multilevel"/>
     <w:tmpl w:val="1A8CB32C"/>
@@ -19712,7 +19612,7 @@
       </w:rPr>
     </w:lvl>
   </w:abstractNum>
-  <w:abstractNum w:abstractNumId="39">
+  <w:abstractNum w:abstractNumId="38">
     <w:nsid w:val="3470767C"/>
     <w:multiLevelType w:val="multilevel"/>
     <w:tmpl w:val="6DE45CD2"/>
@@ -19870,7 +19770,7 @@
       </w:rPr>
     </w:lvl>
   </w:abstractNum>
-  <w:abstractNum w:abstractNumId="40">
+  <w:abstractNum w:abstractNumId="39">
     <w:nsid w:val="34A55D03"/>
     <w:multiLevelType w:val="multilevel"/>
     <w:tmpl w:val="20C8FF68"/>
@@ -20028,7 +19928,7 @@
       </w:rPr>
     </w:lvl>
   </w:abstractNum>
-  <w:abstractNum w:abstractNumId="41">
+  <w:abstractNum w:abstractNumId="40">
     <w:nsid w:val="3704426D"/>
     <w:multiLevelType w:val="multilevel"/>
     <w:tmpl w:val="1714DFE4"/>
@@ -20186,7 +20086,7 @@
       </w:rPr>
     </w:lvl>
   </w:abstractNum>
-  <w:abstractNum w:abstractNumId="42">
+  <w:abstractNum w:abstractNumId="41">
     <w:nsid w:val="381E1A83"/>
     <w:multiLevelType w:val="multilevel"/>
     <w:tmpl w:val="7F844FA6"/>
@@ -20344,7 +20244,7 @@
       </w:rPr>
     </w:lvl>
   </w:abstractNum>
-  <w:abstractNum w:abstractNumId="43">
+  <w:abstractNum w:abstractNumId="42">
     <w:nsid w:val="38CF291D"/>
     <w:multiLevelType w:val="multilevel"/>
     <w:tmpl w:val="01E059F2"/>
@@ -20502,7 +20402,7 @@
       </w:rPr>
     </w:lvl>
   </w:abstractNum>
-  <w:abstractNum w:abstractNumId="44">
+  <w:abstractNum w:abstractNumId="43">
     <w:nsid w:val="3B9573F3"/>
     <w:multiLevelType w:val="multilevel"/>
     <w:tmpl w:val="E7B6F618"/>
@@ -20615,7 +20515,7 @@
       </w:pPr>
     </w:lvl>
   </w:abstractNum>
-  <w:abstractNum w:abstractNumId="45">
+  <w:abstractNum w:abstractNumId="44">
     <w:nsid w:val="3CAF4107"/>
     <w:multiLevelType w:val="multilevel"/>
     <w:tmpl w:val="C9F09DB2"/>
@@ -20728,7 +20628,7 @@
       </w:pPr>
     </w:lvl>
   </w:abstractNum>
-  <w:abstractNum w:abstractNumId="46">
+  <w:abstractNum w:abstractNumId="45">
     <w:nsid w:val="40663D9B"/>
     <w:multiLevelType w:val="multilevel"/>
     <w:tmpl w:val="2C787026"/>
@@ -20886,7 +20786,7 @@
       </w:rPr>
     </w:lvl>
   </w:abstractNum>
-  <w:abstractNum w:abstractNumId="47">
+  <w:abstractNum w:abstractNumId="46">
     <w:nsid w:val="409C5564"/>
     <w:multiLevelType w:val="multilevel"/>
     <w:tmpl w:val="65C4AD22"/>
@@ -21044,7 +20944,7 @@
       </w:rPr>
     </w:lvl>
   </w:abstractNum>
-  <w:abstractNum w:abstractNumId="48">
+  <w:abstractNum w:abstractNumId="47">
     <w:nsid w:val="40AD6687"/>
     <w:multiLevelType w:val="multilevel"/>
     <w:tmpl w:val="403E0DF2"/>
@@ -21157,7 +21057,7 @@
       </w:pPr>
     </w:lvl>
   </w:abstractNum>
-  <w:abstractNum w:abstractNumId="49">
+  <w:abstractNum w:abstractNumId="48">
     <w:nsid w:val="41F47453"/>
     <w:multiLevelType w:val="multilevel"/>
     <w:tmpl w:val="EA0C92AC"/>
@@ -21315,7 +21215,7 @@
       </w:rPr>
     </w:lvl>
   </w:abstractNum>
-  <w:abstractNum w:abstractNumId="50">
+  <w:abstractNum w:abstractNumId="49">
     <w:nsid w:val="42074277"/>
     <w:multiLevelType w:val="multilevel"/>
     <w:tmpl w:val="03041212"/>
@@ -21473,7 +21373,7 @@
       </w:rPr>
     </w:lvl>
   </w:abstractNum>
-  <w:abstractNum w:abstractNumId="51">
+  <w:abstractNum w:abstractNumId="50">
     <w:nsid w:val="432C342F"/>
     <w:multiLevelType w:val="multilevel"/>
     <w:tmpl w:val="4CE0C16A"/>
@@ -21631,7 +21531,7 @@
       </w:rPr>
     </w:lvl>
   </w:abstractNum>
-  <w:abstractNum w:abstractNumId="52">
+  <w:abstractNum w:abstractNumId="51">
     <w:nsid w:val="44F81DC3"/>
     <w:multiLevelType w:val="multilevel"/>
     <w:tmpl w:val="055E4802"/>
@@ -21789,7 +21689,7 @@
       </w:rPr>
     </w:lvl>
   </w:abstractNum>
-  <w:abstractNum w:abstractNumId="53">
+  <w:abstractNum w:abstractNumId="52">
     <w:nsid w:val="48DC685A"/>
     <w:multiLevelType w:val="multilevel"/>
     <w:tmpl w:val="2D50B2E2"/>
@@ -21947,7 +21847,7 @@
       </w:rPr>
     </w:lvl>
   </w:abstractNum>
-  <w:abstractNum w:abstractNumId="54">
+  <w:abstractNum w:abstractNumId="53">
     <w:nsid w:val="4BB92A1D"/>
     <w:multiLevelType w:val="multilevel"/>
     <w:tmpl w:val="B7000FBA"/>
@@ -22105,7 +22005,7 @@
       </w:rPr>
     </w:lvl>
   </w:abstractNum>
-  <w:abstractNum w:abstractNumId="55">
+  <w:abstractNum w:abstractNumId="54">
     <w:nsid w:val="4CEA6888"/>
     <w:multiLevelType w:val="multilevel"/>
     <w:tmpl w:val="CB5AE840"/>
@@ -22263,7 +22163,7 @@
       </w:rPr>
     </w:lvl>
   </w:abstractNum>
-  <w:abstractNum w:abstractNumId="56">
+  <w:abstractNum w:abstractNumId="55">
     <w:nsid w:val="4DF86EDE"/>
     <w:multiLevelType w:val="multilevel"/>
     <w:tmpl w:val="1DCEAD40"/>
@@ -22421,7 +22321,7 @@
       </w:rPr>
     </w:lvl>
   </w:abstractNum>
-  <w:abstractNum w:abstractNumId="57">
+  <w:abstractNum w:abstractNumId="56">
     <w:nsid w:val="4E903A2E"/>
     <w:multiLevelType w:val="multilevel"/>
     <w:tmpl w:val="5F4EB31A"/>
@@ -22579,7 +22479,7 @@
       </w:rPr>
     </w:lvl>
   </w:abstractNum>
-  <w:abstractNum w:abstractNumId="58">
+  <w:abstractNum w:abstractNumId="57">
     <w:nsid w:val="5029763F"/>
     <w:multiLevelType w:val="multilevel"/>
     <w:tmpl w:val="611CC600"/>
@@ -22692,7 +22592,7 @@
       </w:pPr>
     </w:lvl>
   </w:abstractNum>
-  <w:abstractNum w:abstractNumId="59">
+  <w:abstractNum w:abstractNumId="58">
     <w:nsid w:val="50CA15F3"/>
     <w:multiLevelType w:val="multilevel"/>
     <w:tmpl w:val="A35A4620"/>
@@ -22850,7 +22750,7 @@
       </w:rPr>
     </w:lvl>
   </w:abstractNum>
-  <w:abstractNum w:abstractNumId="60">
+  <w:abstractNum w:abstractNumId="59">
     <w:nsid w:val="5105790A"/>
     <w:multiLevelType w:val="multilevel"/>
     <w:tmpl w:val="79AC2B4C"/>
@@ -23008,7 +22908,7 @@
       </w:rPr>
     </w:lvl>
   </w:abstractNum>
-  <w:abstractNum w:abstractNumId="61">
+  <w:abstractNum w:abstractNumId="60">
     <w:nsid w:val="514755D8"/>
     <w:multiLevelType w:val="multilevel"/>
     <w:tmpl w:val="13981AB8"/>
@@ -23166,7 +23066,7 @@
       </w:rPr>
     </w:lvl>
   </w:abstractNum>
-  <w:abstractNum w:abstractNumId="62">
+  <w:abstractNum w:abstractNumId="61">
     <w:nsid w:val="514A579B"/>
     <w:multiLevelType w:val="multilevel"/>
     <w:tmpl w:val="3656FFF8"/>
@@ -23279,7 +23179,7 @@
       </w:pPr>
     </w:lvl>
   </w:abstractNum>
-  <w:abstractNum w:abstractNumId="63">
+  <w:abstractNum w:abstractNumId="62">
     <w:nsid w:val="51852AAD"/>
     <w:multiLevelType w:val="multilevel"/>
     <w:tmpl w:val="CB8EB3FE"/>
@@ -23392,7 +23292,7 @@
       </w:pPr>
     </w:lvl>
   </w:abstractNum>
-  <w:abstractNum w:abstractNumId="64">
+  <w:abstractNum w:abstractNumId="63">
     <w:nsid w:val="51DB763A"/>
     <w:multiLevelType w:val="multilevel"/>
     <w:tmpl w:val="D8A600E8"/>
@@ -23505,7 +23405,7 @@
       </w:pPr>
     </w:lvl>
   </w:abstractNum>
-  <w:abstractNum w:abstractNumId="65">
+  <w:abstractNum w:abstractNumId="64">
     <w:nsid w:val="52A67354"/>
     <w:multiLevelType w:val="multilevel"/>
     <w:tmpl w:val="5F7C88F4"/>
@@ -23618,7 +23518,7 @@
       </w:pPr>
     </w:lvl>
   </w:abstractNum>
-  <w:abstractNum w:abstractNumId="66">
+  <w:abstractNum w:abstractNumId="65">
     <w:nsid w:val="55BB3D14"/>
     <w:multiLevelType w:val="multilevel"/>
     <w:tmpl w:val="F6A48B4E"/>
@@ -23731,7 +23631,7 @@
       </w:pPr>
     </w:lvl>
   </w:abstractNum>
-  <w:abstractNum w:abstractNumId="67">
+  <w:abstractNum w:abstractNumId="66">
     <w:nsid w:val="563204B0"/>
     <w:multiLevelType w:val="multilevel"/>
     <w:tmpl w:val="0B1CA392"/>
@@ -23889,7 +23789,7 @@
       </w:rPr>
     </w:lvl>
   </w:abstractNum>
-  <w:abstractNum w:abstractNumId="68">
+  <w:abstractNum w:abstractNumId="67">
     <w:nsid w:val="56C34083"/>
     <w:multiLevelType w:val="multilevel"/>
     <w:tmpl w:val="69F42AF6"/>
@@ -24047,7 +23947,7 @@
       </w:rPr>
     </w:lvl>
   </w:abstractNum>
-  <w:abstractNum w:abstractNumId="69">
+  <w:abstractNum w:abstractNumId="68">
     <w:nsid w:val="57191E0D"/>
     <w:multiLevelType w:val="multilevel"/>
     <w:tmpl w:val="36CA31C0"/>
@@ -24200,7 +24100,7 @@
       </w:rPr>
     </w:lvl>
   </w:abstractNum>
-  <w:abstractNum w:abstractNumId="70">
+  <w:abstractNum w:abstractNumId="69">
     <w:nsid w:val="585C1728"/>
     <w:multiLevelType w:val="multilevel"/>
     <w:tmpl w:val="30241F66"/>
@@ -24358,7 +24258,7 @@
       </w:rPr>
     </w:lvl>
   </w:abstractNum>
-  <w:abstractNum w:abstractNumId="71">
+  <w:abstractNum w:abstractNumId="70">
     <w:nsid w:val="588A7201"/>
     <w:multiLevelType w:val="multilevel"/>
     <w:tmpl w:val="A7D053BE"/>
@@ -24516,7 +24416,7 @@
       </w:rPr>
     </w:lvl>
   </w:abstractNum>
-  <w:abstractNum w:abstractNumId="72">
+  <w:abstractNum w:abstractNumId="71">
     <w:nsid w:val="592E098F"/>
     <w:multiLevelType w:val="multilevel"/>
     <w:tmpl w:val="EC201E36"/>
@@ -24629,7 +24529,7 @@
       </w:pPr>
     </w:lvl>
   </w:abstractNum>
-  <w:abstractNum w:abstractNumId="73">
+  <w:abstractNum w:abstractNumId="72">
     <w:nsid w:val="5AA001EF"/>
     <w:multiLevelType w:val="multilevel"/>
     <w:tmpl w:val="93A23C18"/>
@@ -24742,7 +24642,7 @@
       </w:pPr>
     </w:lvl>
   </w:abstractNum>
-  <w:abstractNum w:abstractNumId="74">
+  <w:abstractNum w:abstractNumId="73">
     <w:nsid w:val="5E3E4297"/>
     <w:multiLevelType w:val="multilevel"/>
     <w:tmpl w:val="A6105DB4"/>
@@ -24900,7 +24800,7 @@
       </w:rPr>
     </w:lvl>
   </w:abstractNum>
-  <w:abstractNum w:abstractNumId="75">
+  <w:abstractNum w:abstractNumId="74">
     <w:nsid w:val="5FB743C8"/>
     <w:multiLevelType w:val="multilevel"/>
     <w:tmpl w:val="2CFE654E"/>
@@ -25058,7 +24958,7 @@
       </w:rPr>
     </w:lvl>
   </w:abstractNum>
-  <w:abstractNum w:abstractNumId="76">
+  <w:abstractNum w:abstractNumId="75">
     <w:nsid w:val="60142691"/>
     <w:multiLevelType w:val="multilevel"/>
     <w:tmpl w:val="92623AAC"/>
@@ -25171,7 +25071,7 @@
       </w:pPr>
     </w:lvl>
   </w:abstractNum>
-  <w:abstractNum w:abstractNumId="77">
+  <w:abstractNum w:abstractNumId="76">
     <w:nsid w:val="60DB74E3"/>
     <w:multiLevelType w:val="multilevel"/>
     <w:tmpl w:val="0E46F63C"/>
@@ -25284,7 +25184,7 @@
       </w:pPr>
     </w:lvl>
   </w:abstractNum>
-  <w:abstractNum w:abstractNumId="78">
+  <w:abstractNum w:abstractNumId="77">
     <w:nsid w:val="61B41368"/>
     <w:multiLevelType w:val="multilevel"/>
     <w:tmpl w:val="719AB6AC"/>
@@ -25442,7 +25342,7 @@
       </w:rPr>
     </w:lvl>
   </w:abstractNum>
-  <w:abstractNum w:abstractNumId="79">
+  <w:abstractNum w:abstractNumId="78">
     <w:nsid w:val="625F315A"/>
     <w:multiLevelType w:val="multilevel"/>
     <w:tmpl w:val="0378900C"/>
@@ -25600,7 +25500,7 @@
       </w:rPr>
     </w:lvl>
   </w:abstractNum>
-  <w:abstractNum w:abstractNumId="80">
+  <w:abstractNum w:abstractNumId="79">
     <w:nsid w:val="65181470"/>
     <w:multiLevelType w:val="multilevel"/>
     <w:tmpl w:val="86920C4E"/>
@@ -25758,7 +25658,7 @@
       </w:rPr>
     </w:lvl>
   </w:abstractNum>
-  <w:abstractNum w:abstractNumId="81">
+  <w:abstractNum w:abstractNumId="80">
     <w:nsid w:val="657A42D2"/>
     <w:multiLevelType w:val="multilevel"/>
     <w:tmpl w:val="660AF250"/>
@@ -25916,7 +25816,7 @@
       </w:rPr>
     </w:lvl>
   </w:abstractNum>
-  <w:abstractNum w:abstractNumId="82">
+  <w:abstractNum w:abstractNumId="81">
     <w:nsid w:val="661C17D0"/>
     <w:multiLevelType w:val="multilevel"/>
     <w:tmpl w:val="6B588236"/>
@@ -26074,7 +25974,7 @@
       </w:rPr>
     </w:lvl>
   </w:abstractNum>
-  <w:abstractNum w:abstractNumId="83">
+  <w:abstractNum w:abstractNumId="82">
     <w:nsid w:val="6D2A3D95"/>
     <w:multiLevelType w:val="multilevel"/>
     <w:tmpl w:val="55F290BC"/>
@@ -26187,7 +26087,7 @@
       </w:pPr>
     </w:lvl>
   </w:abstractNum>
-  <w:abstractNum w:abstractNumId="84">
+  <w:abstractNum w:abstractNumId="83">
     <w:nsid w:val="6E2140D6"/>
     <w:multiLevelType w:val="multilevel"/>
     <w:tmpl w:val="077C9FCA"/>
@@ -26345,7 +26245,7 @@
       </w:rPr>
     </w:lvl>
   </w:abstractNum>
-  <w:abstractNum w:abstractNumId="85">
+  <w:abstractNum w:abstractNumId="84">
     <w:nsid w:val="72EA4287"/>
     <w:multiLevelType w:val="multilevel"/>
     <w:tmpl w:val="EC004C64"/>
@@ -26458,7 +26358,7 @@
       </w:pPr>
     </w:lvl>
   </w:abstractNum>
-  <w:abstractNum w:abstractNumId="86">
+  <w:abstractNum w:abstractNumId="85">
     <w:nsid w:val="73350804"/>
     <w:multiLevelType w:val="multilevel"/>
     <w:tmpl w:val="5F08464C"/>
@@ -26616,7 +26516,7 @@
       </w:rPr>
     </w:lvl>
   </w:abstractNum>
-  <w:abstractNum w:abstractNumId="87">
+  <w:abstractNum w:abstractNumId="86">
     <w:nsid w:val="73C8196F"/>
     <w:multiLevelType w:val="multilevel"/>
     <w:tmpl w:val="C03097C6"/>
@@ -26774,7 +26674,7 @@
       </w:rPr>
     </w:lvl>
   </w:abstractNum>
-  <w:abstractNum w:abstractNumId="88">
+  <w:abstractNum w:abstractNumId="87">
     <w:nsid w:val="73E44702"/>
     <w:multiLevelType w:val="multilevel"/>
     <w:tmpl w:val="CD6E8094"/>
@@ -26932,7 +26832,7 @@
       </w:rPr>
     </w:lvl>
   </w:abstractNum>
-  <w:abstractNum w:abstractNumId="89">
+  <w:abstractNum w:abstractNumId="88">
     <w:nsid w:val="75B6152D"/>
     <w:multiLevelType w:val="multilevel"/>
     <w:tmpl w:val="01EAD5A8"/>
@@ -27090,7 +26990,7 @@
       </w:rPr>
     </w:lvl>
   </w:abstractNum>
-  <w:abstractNum w:abstractNumId="90">
+  <w:abstractNum w:abstractNumId="89">
     <w:nsid w:val="75F76091"/>
     <w:multiLevelType w:val="multilevel"/>
     <w:tmpl w:val="E18A2394"/>
@@ -27248,7 +27148,7 @@
       </w:rPr>
     </w:lvl>
   </w:abstractNum>
-  <w:abstractNum w:abstractNumId="91">
+  <w:abstractNum w:abstractNumId="90">
     <w:nsid w:val="76056D87"/>
     <w:multiLevelType w:val="multilevel"/>
     <w:tmpl w:val="4EA47634"/>
@@ -27361,7 +27261,7 @@
       </w:pPr>
     </w:lvl>
   </w:abstractNum>
-  <w:abstractNum w:abstractNumId="92">
+  <w:abstractNum w:abstractNumId="91">
     <w:nsid w:val="76683824"/>
     <w:multiLevelType w:val="multilevel"/>
     <w:tmpl w:val="E06622A4"/>
@@ -27519,7 +27419,7 @@
       </w:rPr>
     </w:lvl>
   </w:abstractNum>
-  <w:abstractNum w:abstractNumId="93">
+  <w:abstractNum w:abstractNumId="92">
     <w:nsid w:val="76AF5A4A"/>
     <w:multiLevelType w:val="multilevel"/>
     <w:tmpl w:val="3112C80E"/>
@@ -27677,7 +27577,7 @@
       </w:rPr>
     </w:lvl>
   </w:abstractNum>
-  <w:abstractNum w:abstractNumId="94">
+  <w:abstractNum w:abstractNumId="93">
     <w:nsid w:val="77CA579C"/>
     <w:multiLevelType w:val="multilevel"/>
     <w:tmpl w:val="8C4EFD9C"/>
@@ -27835,7 +27735,7 @@
       </w:rPr>
     </w:lvl>
   </w:abstractNum>
-  <w:abstractNum w:abstractNumId="95">
+  <w:abstractNum w:abstractNumId="94">
     <w:nsid w:val="77DB619E"/>
     <w:multiLevelType w:val="multilevel"/>
     <w:tmpl w:val="462672AE"/>
@@ -27948,7 +27848,7 @@
       </w:pPr>
     </w:lvl>
   </w:abstractNum>
-  <w:abstractNum w:abstractNumId="96">
+  <w:abstractNum w:abstractNumId="95">
     <w:nsid w:val="79F04AE2"/>
     <w:multiLevelType w:val="multilevel"/>
     <w:tmpl w:val="02143066"/>
@@ -28106,7 +28006,7 @@
       </w:rPr>
     </w:lvl>
   </w:abstractNum>
-  <w:abstractNum w:abstractNumId="97">
+  <w:abstractNum w:abstractNumId="96">
     <w:nsid w:val="79F74F73"/>
     <w:multiLevelType w:val="multilevel"/>
     <w:tmpl w:val="871CB194"/>
@@ -28264,7 +28164,7 @@
       </w:rPr>
     </w:lvl>
   </w:abstractNum>
-  <w:abstractNum w:abstractNumId="98">
+  <w:abstractNum w:abstractNumId="97">
     <w:nsid w:val="7B5F2D2C"/>
     <w:multiLevelType w:val="multilevel"/>
     <w:tmpl w:val="5AB67B0E"/>
@@ -28377,7 +28277,7 @@
       </w:pPr>
     </w:lvl>
   </w:abstractNum>
-  <w:abstractNum w:abstractNumId="99">
+  <w:abstractNum w:abstractNumId="98">
     <w:nsid w:val="7C761209"/>
     <w:multiLevelType w:val="multilevel"/>
     <w:tmpl w:val="19A8B2FC"/>
@@ -28535,7 +28435,7 @@
       </w:rPr>
     </w:lvl>
   </w:abstractNum>
-  <w:abstractNum w:abstractNumId="100">
+  <w:abstractNum w:abstractNumId="99">
     <w:nsid w:val="7CF75BF0"/>
     <w:multiLevelType w:val="multilevel"/>
     <w:tmpl w:val="9A28A0A2"/>
@@ -28648,7 +28548,7 @@
       </w:pPr>
     </w:lvl>
   </w:abstractNum>
-  <w:abstractNum w:abstractNumId="101">
+  <w:abstractNum w:abstractNumId="100">
     <w:nsid w:val="7F373F32"/>
     <w:multiLevelType w:val="multilevel"/>
     <w:tmpl w:val="B8923EA6"/>
@@ -28762,7 +28662,7 @@
     </w:lvl>
   </w:abstractNum>
   <w:num w:numId="1">
-    <w:abstractNumId w:val="101"/>
+    <w:abstractNumId w:val="100"/>
     <w:lvlOverride w:ilvl="0">
       <w:startOverride w:val="1"/>
     </w:lvlOverride>
@@ -28774,7 +28674,7 @@
     </w:lvlOverride>
   </w:num>
   <w:num w:numId="3">
-    <w:abstractNumId w:val="40"/>
+    <w:abstractNumId w:val="39"/>
     <w:lvlOverride w:ilvl="0">
       <w:startOverride w:val="1"/>
     </w:lvlOverride>
@@ -28786,7 +28686,7 @@
     </w:lvlOverride>
   </w:num>
   <w:num w:numId="5">
-    <w:abstractNumId w:val="69"/>
+    <w:abstractNumId w:val="68"/>
     <w:lvlOverride w:ilvl="0">
       <w:startOverride w:val="1"/>
     </w:lvlOverride>
@@ -28804,13 +28704,13 @@
     </w:lvlOverride>
   </w:num>
   <w:num w:numId="8">
-    <w:abstractNumId w:val="83"/>
+    <w:abstractNumId w:val="82"/>
     <w:lvlOverride w:ilvl="0">
       <w:startOverride w:val="1"/>
     </w:lvlOverride>
   </w:num>
   <w:num w:numId="9">
-    <w:abstractNumId w:val="98"/>
+    <w:abstractNumId w:val="97"/>
     <w:lvlOverride w:ilvl="0">
       <w:startOverride w:val="1"/>
     </w:lvlOverride>
@@ -28822,19 +28722,19 @@
     </w:lvlOverride>
   </w:num>
   <w:num w:numId="11">
-    <w:abstractNumId w:val="51"/>
+    <w:abstractNumId w:val="50"/>
     <w:lvlOverride w:ilvl="0">
       <w:startOverride w:val="1"/>
     </w:lvlOverride>
   </w:num>
   <w:num w:numId="12">
-    <w:abstractNumId w:val="47"/>
+    <w:abstractNumId w:val="46"/>
     <w:lvlOverride w:ilvl="0">
       <w:startOverride w:val="3"/>
     </w:lvlOverride>
   </w:num>
   <w:num w:numId="13">
-    <w:abstractNumId w:val="45"/>
+    <w:abstractNumId w:val="44"/>
     <w:lvlOverride w:ilvl="0">
       <w:startOverride w:val="2"/>
     </w:lvlOverride>
@@ -28846,25 +28746,25 @@
     </w:lvlOverride>
   </w:num>
   <w:num w:numId="15">
-    <w:abstractNumId w:val="84"/>
+    <w:abstractNumId w:val="83"/>
     <w:lvlOverride w:ilvl="0">
       <w:startOverride w:val="3"/>
     </w:lvlOverride>
   </w:num>
   <w:num w:numId="16">
-    <w:abstractNumId w:val="57"/>
+    <w:abstractNumId w:val="56"/>
     <w:lvlOverride w:ilvl="0">
       <w:startOverride w:val="1"/>
     </w:lvlOverride>
   </w:num>
   <w:num w:numId="17">
-    <w:abstractNumId w:val="58"/>
+    <w:abstractNumId w:val="57"/>
     <w:lvlOverride w:ilvl="0">
       <w:startOverride w:val="3"/>
     </w:lvlOverride>
   </w:num>
   <w:num w:numId="18">
-    <w:abstractNumId w:val="36"/>
+    <w:abstractNumId w:val="35"/>
     <w:lvlOverride w:ilvl="0">
       <w:startOverride w:val="4"/>
     </w:lvlOverride>
@@ -28876,19 +28776,19 @@
     </w:lvlOverride>
   </w:num>
   <w:num w:numId="20">
-    <w:abstractNumId w:val="49"/>
+    <w:abstractNumId w:val="48"/>
     <w:lvlOverride w:ilvl="0">
       <w:startOverride w:val="5"/>
     </w:lvlOverride>
   </w:num>
   <w:num w:numId="21">
-    <w:abstractNumId w:val="41"/>
+    <w:abstractNumId w:val="40"/>
     <w:lvlOverride w:ilvl="0">
       <w:startOverride w:val="2"/>
     </w:lvlOverride>
   </w:num>
   <w:num w:numId="22">
-    <w:abstractNumId w:val="85"/>
+    <w:abstractNumId w:val="84"/>
     <w:lvlOverride w:ilvl="0">
       <w:startOverride w:val="4"/>
     </w:lvlOverride>
@@ -28906,19 +28806,19 @@
     </w:lvlOverride>
   </w:num>
   <w:num w:numId="25">
-    <w:abstractNumId w:val="25"/>
+    <w:abstractNumId w:val="24"/>
     <w:lvlOverride w:ilvl="0">
       <w:startOverride w:val="7"/>
     </w:lvlOverride>
   </w:num>
   <w:num w:numId="26">
-    <w:abstractNumId w:val="43"/>
+    <w:abstractNumId w:val="42"/>
     <w:lvlOverride w:ilvl="0">
       <w:startOverride w:val="3"/>
     </w:lvlOverride>
   </w:num>
   <w:num w:numId="27">
-    <w:abstractNumId w:val="91"/>
+    <w:abstractNumId w:val="90"/>
     <w:lvlOverride w:ilvl="0">
       <w:startOverride w:val="5"/>
     </w:lvlOverride>
@@ -28930,49 +28830,49 @@
     </w:lvlOverride>
   </w:num>
   <w:num w:numId="29">
-    <w:abstractNumId w:val="46"/>
+    <w:abstractNumId w:val="45"/>
     <w:lvlOverride w:ilvl="0">
       <w:startOverride w:val="1"/>
     </w:lvlOverride>
   </w:num>
   <w:num w:numId="30">
-    <w:abstractNumId w:val="79"/>
+    <w:abstractNumId w:val="78"/>
     <w:lvlOverride w:ilvl="0">
       <w:startOverride w:val="2"/>
     </w:lvlOverride>
   </w:num>
   <w:num w:numId="31">
-    <w:abstractNumId w:val="50"/>
+    <w:abstractNumId w:val="49"/>
     <w:lvlOverride w:ilvl="0">
       <w:startOverride w:val="1"/>
     </w:lvlOverride>
   </w:num>
   <w:num w:numId="32">
-    <w:abstractNumId w:val="66"/>
+    <w:abstractNumId w:val="65"/>
     <w:lvlOverride w:ilvl="0">
       <w:startOverride w:val="6"/>
     </w:lvlOverride>
   </w:num>
   <w:num w:numId="33">
+    <w:abstractNumId w:val="53"/>
+    <w:lvlOverride w:ilvl="0">
+      <w:startOverride w:val="1"/>
+    </w:lvlOverride>
+  </w:num>
+  <w:num w:numId="34">
     <w:abstractNumId w:val="54"/>
     <w:lvlOverride w:ilvl="0">
       <w:startOverride w:val="1"/>
     </w:lvlOverride>
   </w:num>
-  <w:num w:numId="34">
-    <w:abstractNumId w:val="55"/>
-    <w:lvlOverride w:ilvl="0">
-      <w:startOverride w:val="1"/>
-    </w:lvlOverride>
-  </w:num>
   <w:num w:numId="35">
-    <w:abstractNumId w:val="60"/>
+    <w:abstractNumId w:val="59"/>
     <w:lvlOverride w:ilvl="0">
       <w:startOverride w:val="2"/>
     </w:lvlOverride>
   </w:num>
   <w:num w:numId="36">
-    <w:abstractNumId w:val="53"/>
+    <w:abstractNumId w:val="52"/>
     <w:lvlOverride w:ilvl="0">
       <w:startOverride w:val="1"/>
     </w:lvlOverride>
@@ -28984,7 +28884,7 @@
     </w:lvlOverride>
   </w:num>
   <w:num w:numId="38">
-    <w:abstractNumId w:val="29"/>
+    <w:abstractNumId w:val="28"/>
     <w:lvlOverride w:ilvl="0">
       <w:startOverride w:val="1"/>
     </w:lvlOverride>
@@ -29002,13 +28902,13 @@
     </w:lvlOverride>
   </w:num>
   <w:num w:numId="41">
-    <w:abstractNumId w:val="75"/>
+    <w:abstractNumId w:val="74"/>
     <w:lvlOverride w:ilvl="0">
       <w:startOverride w:val="4"/>
     </w:lvlOverride>
   </w:num>
   <w:num w:numId="42">
-    <w:abstractNumId w:val="87"/>
+    <w:abstractNumId w:val="86"/>
     <w:lvlOverride w:ilvl="0">
       <w:startOverride w:val="1"/>
     </w:lvlOverride>
@@ -29026,67 +28926,67 @@
     </w:lvlOverride>
   </w:num>
   <w:num w:numId="45">
-    <w:abstractNumId w:val="78"/>
+    <w:abstractNumId w:val="77"/>
     <w:lvlOverride w:ilvl="0">
       <w:startOverride w:val="1"/>
     </w:lvlOverride>
   </w:num>
   <w:num w:numId="46">
-    <w:abstractNumId w:val="56"/>
+    <w:abstractNumId w:val="55"/>
     <w:lvlOverride w:ilvl="0">
       <w:startOverride w:val="6"/>
     </w:lvlOverride>
   </w:num>
   <w:num w:numId="47">
-    <w:abstractNumId w:val="92"/>
+    <w:abstractNumId w:val="91"/>
     <w:lvlOverride w:ilvl="0">
       <w:startOverride w:val="1"/>
     </w:lvlOverride>
   </w:num>
   <w:num w:numId="48">
-    <w:abstractNumId w:val="35"/>
+    <w:abstractNumId w:val="34"/>
     <w:lvlOverride w:ilvl="0">
       <w:startOverride w:val="3"/>
     </w:lvlOverride>
   </w:num>
   <w:num w:numId="49">
-    <w:abstractNumId w:val="52"/>
+    <w:abstractNumId w:val="51"/>
     <w:lvlOverride w:ilvl="0">
       <w:startOverride w:val="7"/>
     </w:lvlOverride>
   </w:num>
   <w:num w:numId="50">
-    <w:abstractNumId w:val="94"/>
+    <w:abstractNumId w:val="93"/>
     <w:lvlOverride w:ilvl="0">
       <w:startOverride w:val="1"/>
     </w:lvlOverride>
   </w:num>
   <w:num w:numId="51">
-    <w:abstractNumId w:val="82"/>
+    <w:abstractNumId w:val="81"/>
     <w:lvlOverride w:ilvl="0">
       <w:startOverride w:val="8"/>
     </w:lvlOverride>
   </w:num>
   <w:num w:numId="52">
-    <w:abstractNumId w:val="81"/>
+    <w:abstractNumId w:val="80"/>
     <w:lvlOverride w:ilvl="0">
       <w:startOverride w:val="1"/>
     </w:lvlOverride>
   </w:num>
   <w:num w:numId="53">
-    <w:abstractNumId w:val="62"/>
+    <w:abstractNumId w:val="61"/>
     <w:lvlOverride w:ilvl="0">
       <w:startOverride w:val="4"/>
     </w:lvlOverride>
   </w:num>
   <w:num w:numId="54">
-    <w:abstractNumId w:val="42"/>
+    <w:abstractNumId w:val="41"/>
     <w:lvlOverride w:ilvl="0">
       <w:startOverride w:val="9"/>
     </w:lvlOverride>
   </w:num>
   <w:num w:numId="55">
-    <w:abstractNumId w:val="86"/>
+    <w:abstractNumId w:val="85"/>
     <w:lvlOverride w:ilvl="0">
       <w:startOverride w:val="1"/>
     </w:lvlOverride>
@@ -29098,19 +28998,19 @@
     </w:lvlOverride>
   </w:num>
   <w:num w:numId="57">
-    <w:abstractNumId w:val="97"/>
+    <w:abstractNumId w:val="96"/>
     <w:lvlOverride w:ilvl="0">
       <w:startOverride w:val="1"/>
     </w:lvlOverride>
   </w:num>
   <w:num w:numId="58">
-    <w:abstractNumId w:val="100"/>
+    <w:abstractNumId w:val="99"/>
     <w:lvlOverride w:ilvl="0">
       <w:startOverride w:val="5"/>
     </w:lvlOverride>
   </w:num>
   <w:num w:numId="59">
-    <w:abstractNumId w:val="89"/>
+    <w:abstractNumId w:val="88"/>
     <w:lvlOverride w:ilvl="0">
       <w:startOverride w:val="11"/>
     </w:lvlOverride>
@@ -29128,31 +29028,31 @@
     </w:lvlOverride>
   </w:num>
   <w:num w:numId="62">
-    <w:abstractNumId w:val="70"/>
+    <w:abstractNumId w:val="69"/>
     <w:lvlOverride w:ilvl="0">
       <w:startOverride w:val="1"/>
     </w:lvlOverride>
   </w:num>
   <w:num w:numId="63">
-    <w:abstractNumId w:val="88"/>
+    <w:abstractNumId w:val="87"/>
     <w:lvlOverride w:ilvl="0">
       <w:startOverride w:val="13"/>
     </w:lvlOverride>
   </w:num>
   <w:num w:numId="64">
-    <w:abstractNumId w:val="26"/>
+    <w:abstractNumId w:val="25"/>
     <w:lvlOverride w:ilvl="0">
       <w:startOverride w:val="1"/>
     </w:lvlOverride>
   </w:num>
   <w:num w:numId="65">
-    <w:abstractNumId w:val="77"/>
+    <w:abstractNumId w:val="76"/>
     <w:lvlOverride w:ilvl="0">
       <w:startOverride w:val="6"/>
     </w:lvlOverride>
   </w:num>
   <w:num w:numId="66">
-    <w:abstractNumId w:val="96"/>
+    <w:abstractNumId w:val="95"/>
     <w:lvlOverride w:ilvl="0">
       <w:startOverride w:val="14"/>
     </w:lvlOverride>
@@ -29164,31 +29064,31 @@
     </w:lvlOverride>
   </w:num>
   <w:num w:numId="68">
-    <w:abstractNumId w:val="80"/>
+    <w:abstractNumId w:val="79"/>
     <w:lvlOverride w:ilvl="0">
       <w:startOverride w:val="15"/>
     </w:lvlOverride>
   </w:num>
   <w:num w:numId="69">
-    <w:abstractNumId w:val="33"/>
+    <w:abstractNumId w:val="32"/>
     <w:lvlOverride w:ilvl="0">
       <w:startOverride w:val="1"/>
     </w:lvlOverride>
   </w:num>
   <w:num w:numId="70">
-    <w:abstractNumId w:val="65"/>
+    <w:abstractNumId w:val="64"/>
     <w:lvlOverride w:ilvl="0">
       <w:startOverride w:val="7"/>
     </w:lvlOverride>
   </w:num>
   <w:num w:numId="71">
-    <w:abstractNumId w:val="34"/>
+    <w:abstractNumId w:val="33"/>
     <w:lvlOverride w:ilvl="0">
       <w:startOverride w:val="16"/>
     </w:lvlOverride>
   </w:num>
   <w:num w:numId="72">
-    <w:abstractNumId w:val="38"/>
+    <w:abstractNumId w:val="37"/>
     <w:lvlOverride w:ilvl="0">
       <w:startOverride w:val="1"/>
     </w:lvlOverride>
@@ -29200,43 +29100,43 @@
     </w:lvlOverride>
   </w:num>
   <w:num w:numId="74">
-    <w:abstractNumId w:val="39"/>
+    <w:abstractNumId w:val="38"/>
     <w:lvlOverride w:ilvl="0">
       <w:startOverride w:val="1"/>
     </w:lvlOverride>
   </w:num>
   <w:num w:numId="75">
-    <w:abstractNumId w:val="31"/>
+    <w:abstractNumId w:val="30"/>
     <w:lvlOverride w:ilvl="0">
       <w:startOverride w:val="8"/>
     </w:lvlOverride>
   </w:num>
   <w:num w:numId="76">
-    <w:abstractNumId w:val="27"/>
+    <w:abstractNumId w:val="26"/>
     <w:lvlOverride w:ilvl="0">
       <w:startOverride w:val="18"/>
     </w:lvlOverride>
   </w:num>
   <w:num w:numId="77">
-    <w:abstractNumId w:val="93"/>
+    <w:abstractNumId w:val="92"/>
     <w:lvlOverride w:ilvl="0">
       <w:startOverride w:val="1"/>
     </w:lvlOverride>
   </w:num>
   <w:num w:numId="78">
-    <w:abstractNumId w:val="28"/>
+    <w:abstractNumId w:val="27"/>
     <w:lvlOverride w:ilvl="0">
       <w:startOverride w:val="19"/>
     </w:lvlOverride>
   </w:num>
   <w:num w:numId="79">
-    <w:abstractNumId w:val="61"/>
+    <w:abstractNumId w:val="60"/>
     <w:lvlOverride w:ilvl="0">
       <w:startOverride w:val="1"/>
     </w:lvlOverride>
   </w:num>
   <w:num w:numId="80">
-    <w:abstractNumId w:val="48"/>
+    <w:abstractNumId w:val="47"/>
     <w:lvlOverride w:ilvl="0">
       <w:startOverride w:val="9"/>
     </w:lvlOverride>
@@ -29245,55 +29145,55 @@
     <w:abstractNumId w:val="22"/>
   </w:num>
   <w:num w:numId="82">
-    <w:abstractNumId w:val="59"/>
+    <w:abstractNumId w:val="58"/>
     <w:lvlOverride w:ilvl="0">
       <w:startOverride w:val="21"/>
     </w:lvlOverride>
   </w:num>
   <w:num w:numId="83">
-    <w:abstractNumId w:val="67"/>
+    <w:abstractNumId w:val="66"/>
     <w:lvlOverride w:ilvl="0">
       <w:startOverride w:val="1"/>
     </w:lvlOverride>
   </w:num>
   <w:num w:numId="84">
-    <w:abstractNumId w:val="72"/>
+    <w:abstractNumId w:val="71"/>
     <w:lvlOverride w:ilvl="0">
       <w:startOverride w:val="10"/>
     </w:lvlOverride>
   </w:num>
   <w:num w:numId="85">
-    <w:abstractNumId w:val="24"/>
+    <w:abstractNumId w:val="23"/>
     <w:lvlOverride w:ilvl="0">
       <w:startOverride w:val="22"/>
     </w:lvlOverride>
   </w:num>
   <w:num w:numId="86">
-    <w:abstractNumId w:val="99"/>
+    <w:abstractNumId w:val="98"/>
     <w:lvlOverride w:ilvl="0">
       <w:startOverride w:val="1"/>
     </w:lvlOverride>
   </w:num>
   <w:num w:numId="87">
-    <w:abstractNumId w:val="90"/>
+    <w:abstractNumId w:val="89"/>
     <w:lvlOverride w:ilvl="0">
       <w:startOverride w:val="23"/>
     </w:lvlOverride>
   </w:num>
   <w:num w:numId="88">
-    <w:abstractNumId w:val="30"/>
+    <w:abstractNumId w:val="29"/>
     <w:lvlOverride w:ilvl="0">
       <w:startOverride w:val="1"/>
     </w:lvlOverride>
   </w:num>
   <w:num w:numId="89">
-    <w:abstractNumId w:val="73"/>
+    <w:abstractNumId w:val="72"/>
     <w:lvlOverride w:ilvl="0">
       <w:startOverride w:val="11"/>
     </w:lvlOverride>
   </w:num>
   <w:num w:numId="90">
-    <w:abstractNumId w:val="71"/>
+    <w:abstractNumId w:val="70"/>
     <w:lvlOverride w:ilvl="0">
       <w:startOverride w:val="24"/>
     </w:lvlOverride>
@@ -29305,71 +29205,66 @@
     </w:lvlOverride>
   </w:num>
   <w:num w:numId="92">
-    <w:abstractNumId w:val="74"/>
+    <w:abstractNumId w:val="73"/>
     <w:lvlOverride w:ilvl="0">
       <w:startOverride w:val="25"/>
     </w:lvlOverride>
   </w:num>
   <w:num w:numId="93">
-    <w:abstractNumId w:val="32"/>
+    <w:abstractNumId w:val="31"/>
     <w:lvlOverride w:ilvl="0">
       <w:startOverride w:val="1"/>
     </w:lvlOverride>
   </w:num>
   <w:num w:numId="94">
-    <w:abstractNumId w:val="76"/>
+    <w:abstractNumId w:val="75"/>
     <w:lvlOverride w:ilvl="0">
       <w:startOverride w:val="1"/>
     </w:lvlOverride>
   </w:num>
   <w:num w:numId="95">
-    <w:abstractNumId w:val="37"/>
+    <w:abstractNumId w:val="36"/>
     <w:lvlOverride w:ilvl="0">
       <w:startOverride w:val="1"/>
     </w:lvlOverride>
   </w:num>
   <w:num w:numId="96">
-    <w:abstractNumId w:val="44"/>
+    <w:abstractNumId w:val="43"/>
     <w:lvlOverride w:ilvl="0">
       <w:startOverride w:val="2"/>
     </w:lvlOverride>
   </w:num>
   <w:num w:numId="97">
-    <w:abstractNumId w:val="68"/>
+    <w:abstractNumId w:val="67"/>
     <w:lvlOverride w:ilvl="0">
       <w:startOverride w:val="1"/>
     </w:lvlOverride>
   </w:num>
   <w:num w:numId="98">
+    <w:abstractNumId w:val="62"/>
+    <w:lvlOverride w:ilvl="0">
+      <w:startOverride w:val="1"/>
+    </w:lvlOverride>
+  </w:num>
+  <w:num w:numId="99">
     <w:abstractNumId w:val="63"/>
     <w:lvlOverride w:ilvl="0">
       <w:startOverride w:val="1"/>
     </w:lvlOverride>
   </w:num>
-  <w:num w:numId="99">
-    <w:abstractNumId w:val="64"/>
+  <w:num w:numId="100">
+    <w:abstractNumId w:val="94"/>
     <w:lvlOverride w:ilvl="0">
       <w:startOverride w:val="1"/>
     </w:lvlOverride>
   </w:num>
-  <w:num w:numId="100">
-    <w:abstractNumId w:val="23"/>
-    <w:lvlOverride w:ilvl="0">
-      <w:startOverride w:val="2"/>
-    </w:lvlOverride>
-  </w:num>
   <w:num w:numId="101">
-    <w:abstractNumId w:val="95"/>
-    <w:lvlOverride w:ilvl="0">
-      <w:startOverride w:val="1"/>
-    </w:lvlOverride>
-  </w:num>
-  <w:num w:numId="102">
     <w:abstractNumId w:val="1"/>
     <w:lvlOverride w:ilvl="0">
       <w:startOverride w:val="2"/>
     </w:lvlOverride>
   </w:num>
+  <w:numIdMacAtCleanup w:val="101"/>
 </w:numbering>
 </file>
 
@@ -29379,8 +29274,6 @@
     <w:rPrDefault>
       <w:rPr>
         <w:rFonts w:ascii="Calibri" w:eastAsia="Calibri" w:hAnsi="Calibri" w:cs="Times New Roman"/>
-        <w:sz w:val="22"/>
-        <w:szCs w:val="22"/>
         <w:lang w:val="en-US" w:eastAsia="en-US" w:bidi="ar-SA"/>
       </w:rPr>
     </w:rPrDefault>
@@ -29534,13 +29427,16 @@
     </w:pPr>
     <w:rPr>
       <w:rFonts w:cs="Calibri"/>
+      <w:sz w:val="22"/>
+      <w:szCs w:val="22"/>
       <w:lang w:val="vi-VN"/>
     </w:rPr>
   </w:style>
   <w:style w:type="character" w:default="1" w:styleId="DefaultParagraphFont">
     <w:name w:val="Default Paragraph Font"/>
-    <w:uiPriority w:val="99"/>
+    <w:uiPriority w:val="1"/>
     <w:semiHidden/>
+    <w:unhideWhenUsed/>
   </w:style>
   <w:style w:type="table" w:default="1" w:styleId="TableNormal">
     <w:name w:val="Normal Table"/>

</xml_diff>